<commit_message>
Add support for the new Master EF contract type
Add the MASTER_EF contract type, including ingestion scripts, variable mappings, and updates to the contract generation logic and exhibit API.

Replit-Commit-Author: Agent
Replit-Commit-Session-Id: 9131133e-12e4-4fb2-a1ee-bdea690d8b5f
Replit-Commit-Checkpoint-Type: full_checkpoint
Replit-Commit-Event-Id: f6e65ef4-cdb1-4c48-95c4-e920fbc24a6a
Replit-Commit-Screenshot-Url: https://storage.googleapis.com/screenshot-production-us-central1/fcd7cb62-0986-4aeb-ab95-6f9f21f25119/9131133e-12e4-4fb2-a1ee-bdea690d8b5f/UcYn5nH
Replit-Helium-Checkpoint-Created: true
</commit_message>
<xml_diff>
--- a/server/templates/Master_Agreement_EF.docx
+++ b/server/templates/Master_Agreement_EF.docx
@@ -7356,7 +7356,7 @@
           <w:szCs w:val="22"/>
           <w:rtl w:val="0"/>
         </w:rPr>
-        <w:t xml:space="preserve">{{FEES; PAYMENT; FINANCEABILITY}}</w:t>
+        <w:t xml:space="preserve">{{XREF_FEES_PAYMENT_SECTION}}</w:t>
       </w:r>
       <w:r>
         <w:rPr>
@@ -7572,16 +7572,16 @@
           <w:vertAlign w:val="baseline"/>
           <w:rtl w:val="0"/>
         </w:rPr>
-        <w:t xml:space="preserve"> may assign to affiliates, successors, and financing parties as provided in Section</w:t>
-      </w:r>
-      <w:r>
-        <w:rPr>
-          <w:rFonts w:ascii="Arial Narrow" w:cs="Arial Narrow" w:eastAsia="Arial Narrow" w:hAnsi="Arial Narrow"/>
-          <w:sz w:val="22"/>
-          <w:szCs w:val="22"/>
-          <w:rtl w:val="0"/>
-        </w:rPr>
-        <w:t xml:space="preserve"> {{FINANCEABILITY_H}}</w:t>
+        <w:t xml:space="preserve"> may assign to affiliates, successors, and financing parties as provided in Section {{</w:t>
+      </w:r>
+      <w:r>
+        <w:rPr>
+          <w:rFonts w:ascii="Arial Narrow" w:cs="Arial Narrow" w:eastAsia="Arial Narrow" w:hAnsi="Arial Narrow"/>
+          <w:sz w:val="22"/>
+          <w:szCs w:val="22"/>
+          <w:rtl w:val="0"/>
+        </w:rPr>
+        <w:t xml:space="preserve">XREF_BANKABILITY_SUBSECTIONS}}</w:t>
       </w:r>
       <w:r>
         <w:rPr>

</xml_diff>